<commit_message>
Resumen procesos y ejercicio de conversion
</commit_message>
<xml_diff>
--- a/C5A-Estructura_tec/Resumen_estrucutura_computadora.docx
+++ b/C5A-Estructura_tec/Resumen_estrucutura_computadora.docx
@@ -172,6 +172,26 @@
     <w:p>
       <w:r>
         <w:rPr>
+          <w:b/>
+        </w:rPr>
+        <w:t xml:space="preserve">CPU: </w:t>
+      </w:r>
+      <w:r>
+        <w:t>realiza millones de operaciones en un segundo</w:t>
+      </w:r>
+      <w:r>
+        <w:rPr>
+          <w:b/>
+        </w:rPr>
+        <w:t xml:space="preserve"> </w:t>
+      </w:r>
+      <w:r>
+        <w:t>y una particularidad de ella es que necesita instrucciones</w:t>
+      </w:r>
+    </w:p>
+    <w:p>
+      <w:r>
+        <w:rPr>
           <w:noProof/>
           <w:lang w:val="es-CO" w:eastAsia="es-CO"/>
         </w:rPr>
@@ -227,7 +247,13 @@
     </w:p>
     <w:p>
       <w:r>
-        <w:t xml:space="preserve">Cuando una petición llega a la CPU, esta debe buscar en algún sitio las instrucciones necesarias para saber qué es lo que debe hacer continuación y estas instrucciones están guardadas en la memoria principal de la computadora y debe buscar exactamente esta instrucción </w:t>
+        <w:t>Cuando una petición llega a la CPU, esta debe buscar en algún sitio las instrucciones necesarias para saber qué es lo que debe hacer continuación y estas instrucciones están guardadas en la memoria principal de la computadora y debe buscar</w:t>
+      </w:r>
+      <w:r>
+        <w:t xml:space="preserve"> toda la instrucción hasta llegar exactamente</w:t>
+      </w:r>
+      <w:r>
+        <w:t xml:space="preserve"> esta instrucción </w:t>
       </w:r>
     </w:p>
     <w:p>
@@ -306,6 +332,9 @@
       <w:r>
         <w:t xml:space="preserve">Y luego enviara la información al dispositivo de salida monitor para que nos muestre nuestro video retenido. </w:t>
       </w:r>
+      <w:r>
+        <w:t xml:space="preserve">Y otra vez en 0 y 1 para que por ejemplo nos muestre nuestro video retenido </w:t>
+      </w:r>
     </w:p>
     <w:p>
       <w:r>
@@ -402,7 +431,13 @@
         <w:t>misma,</w:t>
       </w:r>
       <w:r>
-        <w:t xml:space="preserve"> en otras palabras, si faltara alguno de ellos, podría no funcionar o hacerlo de manera correcta.</w:t>
+        <w:t xml:space="preserve"> en otras palabras, si faltara alguno de ellos, podría no funcionar o hacerlo de manera</w:t>
+      </w:r>
+      <w:r>
+        <w:t xml:space="preserve"> in</w:t>
+      </w:r>
+      <w:r>
+        <w:t>correcta.</w:t>
       </w:r>
     </w:p>
     <w:p>
@@ -1040,11 +1075,20 @@
           <w:bCs/>
         </w:rPr>
       </w:pPr>
-      <w:r>
+    </w:p>
+    <w:p>
+      <w:pPr>
         <w:rPr>
           <w:b/>
           <w:bCs/>
         </w:rPr>
+      </w:pPr>
+      <w:r>
+        <w:rPr>
+          <w:b/>
+          <w:bCs/>
+        </w:rPr>
+        <w:lastRenderedPageBreak/>
         <w:t>Dispositivos</w:t>
       </w:r>
       <w:r>
@@ -1057,7 +1101,6 @@
     </w:p>
     <w:p>
       <w:r>
-        <w:lastRenderedPageBreak/>
         <w:t xml:space="preserve">Almacena datos de manera </w:t>
       </w:r>
       <w:r>
@@ -1166,10 +1209,20 @@
       </w:r>
     </w:p>
     <w:p>
-      <w:r>
+      <w:pPr>
+        <w:rPr>
+          <w:b/>
+        </w:rPr>
+      </w:pPr>
+      <w:bookmarkStart w:id="0" w:name="_GoBack"/>
+      <w:r>
+        <w:rPr>
+          <w:b/>
+        </w:rPr>
         <w:t>Dispositivos periféricos</w:t>
       </w:r>
     </w:p>
+    <w:bookmarkEnd w:id="0"/>
     <w:p>
       <w:r>
         <w:t>Son aquellos que se conectan a la CPU para añadir instrucciones u operaciones a la computadora, pero no son parte esencial de la misma. Pueden ser:</w:t>
@@ -1401,12 +1454,7 @@
         <w:t>tiene más núcleos</w:t>
       </w:r>
       <w:r>
-        <w:t xml:space="preserve"> (está diseñado para los gráficos</w:t>
-      </w:r>
-      <w:bookmarkStart w:id="0" w:name="_GoBack"/>
-      <w:bookmarkEnd w:id="0"/>
-      <w:r>
-        <w:t xml:space="preserve">) </w:t>
+        <w:t xml:space="preserve"> (está diseñado para los gráficos) </w:t>
       </w:r>
       <w:r>
         <w:t xml:space="preserve"> </w:t>

</xml_diff>